<commit_message>
Minor corrections and paraphrasing
</commit_message>
<xml_diff>
--- a/General Information.docx
+++ b/General Information.docx
@@ -2294,7 +2294,19 @@
         <w:rPr>
           <w:lang w:val="en-GB"/>
         </w:rPr>
-        <w:t>Second, for every single stock, its past five-year prices are split into a training set (90% of past data) and a test set (10% of past data). Based on the stocks' opening, low, and high price in the training set, the model attempts to predict a stock's closing price, which is then compared to the true closing price. For increased efficiency, a batch size of four is introduced</w:t>
+        <w:t xml:space="preserve">Second, for </w:t>
+      </w:r>
+      <w:r>
+        <w:rPr>
+          <w:lang w:val="en-GB"/>
+        </w:rPr>
+        <w:t>the user-selected</w:t>
+      </w:r>
+      <w:r>
+        <w:rPr>
+          <w:lang w:val="en-GB"/>
+        </w:rPr>
+        <w:t xml:space="preserve"> stock, its past five-year prices are split into a training set (90% of past data) and a test set (10% of past data). Based on the stocks' opening, low, and high price in the training set, the model attempts to predict a stock's closing price, which is then compared to the true closing price. For increased efficiency, a batch size of four is introduced</w:t>
       </w:r>
       <w:r>
         <w:rPr>
@@ -2306,7 +2318,19 @@
         <w:rPr>
           <w:lang w:val="en-GB"/>
         </w:rPr>
-        <w:t xml:space="preserve">as well as epochs limited to 100 to reduce overfitting and underfitting risk. Based on a stock's opening, low, and high price, the model attempts to predict a stock's closing price. </w:t>
+        <w:t xml:space="preserve">as well as epochs limited to 100 to reduce overfitting and underfitting risk. Based on a stock's opening, low, and high price, the model attempts to predict </w:t>
+      </w:r>
+      <w:r>
+        <w:rPr>
+          <w:lang w:val="en-GB"/>
+        </w:rPr>
+        <w:t xml:space="preserve">the </w:t>
+      </w:r>
+      <w:r>
+        <w:rPr>
+          <w:lang w:val="en-GB"/>
+        </w:rPr>
+        <w:t xml:space="preserve">stock's closing price. </w:t>
       </w:r>
     </w:p>
     <w:p>

</xml_diff>

<commit_message>
Fix: Typo in chapter 3
</commit_message>
<xml_diff>
--- a/General Information.docx
+++ b/General Information.docx
@@ -244,7 +244,21 @@
         <w:rPr>
           <w:lang w:val="en-GB"/>
         </w:rPr>
-        <w:t>Gian Berwert (19-606-441)</w:t>
+        <w:t xml:space="preserve">Gian </w:t>
+      </w:r>
+      <w:proofErr w:type="spellStart"/>
+      <w:r>
+        <w:rPr>
+          <w:lang w:val="en-GB"/>
+        </w:rPr>
+        <w:t>Berwert</w:t>
+      </w:r>
+      <w:proofErr w:type="spellEnd"/>
+      <w:r>
+        <w:rPr>
+          <w:lang w:val="en-GB"/>
+        </w:rPr>
+        <w:t xml:space="preserve"> (19-606-441)</w:t>
       </w:r>
     </w:p>
     <w:p>
@@ -288,11 +302,19 @@
         </w:rPr>
         <w:t xml:space="preserve">André </w:t>
       </w:r>
-      <w:r>
-        <w:rPr>
-          <w:lang w:val="en-GB"/>
-        </w:rPr>
-        <w:t xml:space="preserve">Krämer </w:t>
+      <w:proofErr w:type="spellStart"/>
+      <w:r>
+        <w:rPr>
+          <w:lang w:val="en-GB"/>
+        </w:rPr>
+        <w:t>Krämer</w:t>
+      </w:r>
+      <w:proofErr w:type="spellEnd"/>
+      <w:r>
+        <w:rPr>
+          <w:lang w:val="en-GB"/>
+        </w:rPr>
+        <w:t xml:space="preserve"> </w:t>
       </w:r>
       <w:r>
         <w:rPr>
@@ -337,7 +359,21 @@
         <w:rPr>
           <w:lang w:val="en-GB"/>
         </w:rPr>
-        <w:t>This project aims to predict a stock's closing price based on its opening, low, and high price of a day. For this purpose, we train and test a model, which is based on a Long Short-Term Memory (LSTM) with Keras.</w:t>
+        <w:t xml:space="preserve">This project aims to predict a stock's closing price based on its opening, low, and high price of a day. For this purpose, we train and test a model, which is based on a Long Short-Term Memory (LSTM) with </w:t>
+      </w:r>
+      <w:proofErr w:type="spellStart"/>
+      <w:r>
+        <w:rPr>
+          <w:lang w:val="en-GB"/>
+        </w:rPr>
+        <w:t>Keras</w:t>
+      </w:r>
+      <w:proofErr w:type="spellEnd"/>
+      <w:r>
+        <w:rPr>
+          <w:lang w:val="en-GB"/>
+        </w:rPr>
+        <w:t>.</w:t>
       </w:r>
     </w:p>
     <w:p>
@@ -822,7 +858,119 @@
           <w:szCs w:val="22"/>
           <w:lang w:val="en-GB"/>
         </w:rPr>
-        <w:t xml:space="preserve">(quandl, yfinance, yahoo_fin, keras, pytz, holidays, matplotlib, pandas, sklearn, numpy, tabulate) </w:t>
+        <w:t>(</w:t>
+      </w:r>
+      <w:proofErr w:type="spellStart"/>
+      <w:r>
+        <w:rPr>
+          <w:szCs w:val="22"/>
+          <w:lang w:val="en-GB"/>
+        </w:rPr>
+        <w:t>quandl</w:t>
+      </w:r>
+      <w:proofErr w:type="spellEnd"/>
+      <w:r>
+        <w:rPr>
+          <w:szCs w:val="22"/>
+          <w:lang w:val="en-GB"/>
+        </w:rPr>
+        <w:t xml:space="preserve">, </w:t>
+      </w:r>
+      <w:proofErr w:type="spellStart"/>
+      <w:r>
+        <w:rPr>
+          <w:szCs w:val="22"/>
+          <w:lang w:val="en-GB"/>
+        </w:rPr>
+        <w:t>yfinance</w:t>
+      </w:r>
+      <w:proofErr w:type="spellEnd"/>
+      <w:r>
+        <w:rPr>
+          <w:szCs w:val="22"/>
+          <w:lang w:val="en-GB"/>
+        </w:rPr>
+        <w:t xml:space="preserve">, </w:t>
+      </w:r>
+      <w:proofErr w:type="spellStart"/>
+      <w:r>
+        <w:rPr>
+          <w:szCs w:val="22"/>
+          <w:lang w:val="en-GB"/>
+        </w:rPr>
+        <w:t>yahoo_fin</w:t>
+      </w:r>
+      <w:proofErr w:type="spellEnd"/>
+      <w:r>
+        <w:rPr>
+          <w:szCs w:val="22"/>
+          <w:lang w:val="en-GB"/>
+        </w:rPr>
+        <w:t xml:space="preserve">, </w:t>
+      </w:r>
+      <w:proofErr w:type="spellStart"/>
+      <w:r>
+        <w:rPr>
+          <w:szCs w:val="22"/>
+          <w:lang w:val="en-GB"/>
+        </w:rPr>
+        <w:t>keras</w:t>
+      </w:r>
+      <w:proofErr w:type="spellEnd"/>
+      <w:r>
+        <w:rPr>
+          <w:szCs w:val="22"/>
+          <w:lang w:val="en-GB"/>
+        </w:rPr>
+        <w:t xml:space="preserve">, </w:t>
+      </w:r>
+      <w:proofErr w:type="spellStart"/>
+      <w:r>
+        <w:rPr>
+          <w:szCs w:val="22"/>
+          <w:lang w:val="en-GB"/>
+        </w:rPr>
+        <w:t>pytz</w:t>
+      </w:r>
+      <w:proofErr w:type="spellEnd"/>
+      <w:r>
+        <w:rPr>
+          <w:szCs w:val="22"/>
+          <w:lang w:val="en-GB"/>
+        </w:rPr>
+        <w:t xml:space="preserve">, holidays, matplotlib, pandas, </w:t>
+      </w:r>
+      <w:proofErr w:type="spellStart"/>
+      <w:r>
+        <w:rPr>
+          <w:szCs w:val="22"/>
+          <w:lang w:val="en-GB"/>
+        </w:rPr>
+        <w:t>sklearn</w:t>
+      </w:r>
+      <w:proofErr w:type="spellEnd"/>
+      <w:r>
+        <w:rPr>
+          <w:szCs w:val="22"/>
+          <w:lang w:val="en-GB"/>
+        </w:rPr>
+        <w:t xml:space="preserve">, </w:t>
+      </w:r>
+      <w:proofErr w:type="spellStart"/>
+      <w:r>
+        <w:rPr>
+          <w:szCs w:val="22"/>
+          <w:lang w:val="en-GB"/>
+        </w:rPr>
+        <w:t>numpy</w:t>
+      </w:r>
+      <w:proofErr w:type="spellEnd"/>
+      <w:r>
+        <w:rPr>
+          <w:szCs w:val="22"/>
+          <w:lang w:val="en-GB"/>
+        </w:rPr>
+        <w:t xml:space="preserve">, tabulate) </w:t>
       </w:r>
       <w:r>
         <w:rPr>
@@ -1959,7 +2107,25 @@
           <w:szCs w:val="24"/>
           <w:lang w:val="en-GB"/>
         </w:rPr>
-        <w:t>, which is based on a Long Short-Term Memory (LSTM) with Keras, is illustrated in three parts</w:t>
+        <w:t xml:space="preserve">, which is based on a Long Short-Term Memory (LSTM) with </w:t>
+      </w:r>
+      <w:proofErr w:type="spellStart"/>
+      <w:r>
+        <w:rPr>
+          <w:rFonts w:ascii="Times New Roman" w:eastAsiaTheme="majorEastAsia" w:hAnsi="Times New Roman" w:cstheme="majorBidi"/>
+          <w:szCs w:val="24"/>
+          <w:lang w:val="en-GB"/>
+        </w:rPr>
+        <w:t>Keras</w:t>
+      </w:r>
+      <w:proofErr w:type="spellEnd"/>
+      <w:r>
+        <w:rPr>
+          <w:rFonts w:ascii="Times New Roman" w:eastAsiaTheme="majorEastAsia" w:hAnsi="Times New Roman" w:cstheme="majorBidi"/>
+          <w:szCs w:val="24"/>
+          <w:lang w:val="en-GB"/>
+        </w:rPr>
+        <w:t>, is illustrated in three parts</w:t>
       </w:r>
       <w:r>
         <w:rPr>
@@ -2212,7 +2378,19 @@
         <w:rPr>
           <w:lang w:val="en-GB"/>
         </w:rPr>
-        <w:t xml:space="preserve">as well as epochs limited to 100 to reduce overfitting and underfitting risk. Based on a stock's opening, low, and high price, the model attempts to predict </w:t>
+        <w:t>as well as epochs limited to 100 to reduce overfitting and underfitting risk</w:t>
+      </w:r>
+      <w:r>
+        <w:rPr>
+          <w:lang w:val="en-GB"/>
+        </w:rPr>
+        <w:t>s</w:t>
+      </w:r>
+      <w:r>
+        <w:rPr>
+          <w:lang w:val="en-GB"/>
+        </w:rPr>
+        <w:t xml:space="preserve">. Based on a stock's opening, low, and high price, the model attempts to predict </w:t>
       </w:r>
       <w:r>
         <w:rPr>

</xml_diff>